<commit_message>
Updated the Prospectus adding actual content and improving the diagram. Still needs work tho
</commit_message>
<xml_diff>
--- a/Track and Trace System Prospectus.docx
+++ b/Track and Trace System Prospectus.docx
@@ -6,22 +6,180 @@
       <w:pPr>
         <w:jc w:val="center"/>
       </w:pPr>
-    </w:p>
-    <w:p>
+      <w:r>
+        <w:rPr>
+          <w:noProof/>
+        </w:rPr>
+        <mc:AlternateContent>
+          <mc:Choice Requires="wps">
+            <w:drawing>
+              <wp:anchor distT="0" distB="0" distL="114300" distR="114300" simplePos="0" relativeHeight="251683840" behindDoc="0" locked="0" layoutInCell="1" allowOverlap="1" wp14:anchorId="41BFA896" wp14:editId="64C893D1">
+                <wp:simplePos x="0" y="0"/>
+                <wp:positionH relativeFrom="page">
+                  <wp:align>left</wp:align>
+                </wp:positionH>
+                <wp:positionV relativeFrom="paragraph">
+                  <wp:posOffset>3779520</wp:posOffset>
+                </wp:positionV>
+                <wp:extent cx="3436620" cy="6896100"/>
+                <wp:effectExtent l="0" t="0" r="0" b="0"/>
+                <wp:wrapNone/>
+                <wp:docPr id="3" name="Text Box 3"/>
+                <wp:cNvGraphicFramePr/>
+                <a:graphic xmlns:a="http://schemas.openxmlformats.org/drawingml/2006/main">
+                  <a:graphicData uri="http://schemas.microsoft.com/office/word/2010/wordprocessingShape">
+                    <wps:wsp>
+                      <wps:cNvSpPr txBox="1"/>
+                      <wps:spPr>
+                        <a:xfrm>
+                          <a:off x="0" y="0"/>
+                          <a:ext cx="3436620" cy="6896100"/>
+                        </a:xfrm>
+                        <a:prstGeom prst="rect">
+                          <a:avLst/>
+                        </a:prstGeom>
+                        <a:solidFill>
+                          <a:schemeClr val="lt1"/>
+                        </a:solidFill>
+                        <a:ln w="6350">
+                          <a:noFill/>
+                        </a:ln>
+                      </wps:spPr>
+                      <wps:txbx>
+                        <w:txbxContent>
+                          <w:p>
+                            <w:r>
+                              <w:t xml:space="preserve">On the right-hand side, we have a diagram of our system in practice. As shown, our system is easy to use. Users </w:t>
+                            </w:r>
+                            <w:proofErr w:type="gramStart"/>
+                            <w:r>
+                              <w:t>have to</w:t>
+                            </w:r>
+                            <w:proofErr w:type="gramEnd"/>
+                            <w:r>
+                              <w:t xml:space="preserve"> register with the app which they can find available on the Google Play Store and Apple’s App Store. Once registered the users are given a unique ID. Whilst users have a Bluetooth connection, whenever they encounter another person with the app for </w:t>
+                            </w:r>
+                            <w:r>
+                              <w:t xml:space="preserve">larger than a </w:t>
+                            </w:r>
+                            <w:r>
+                              <w:t>threshold period</w:t>
+                            </w:r>
+                            <w:r>
+                              <w:t>, this exchange is documented.</w:t>
+                            </w:r>
+                          </w:p>
+                          <w:p>
+                            <w:r>
+                              <w:t xml:space="preserve">Users can choose to report themselves if they fear that they have contracted COVID-19. Users are then directed to take a medical test which is booked through the track and trace system ranging from hospitals, drive through clinics, mail order testing services and doctor’s surgeries. Once the test has been taken and the results have come through, users are immediately alerted of the results as soon as NHS staff are able to document the test results. </w:t>
+                            </w:r>
+                          </w:p>
+                          <w:p>
+                            <w:r>
+                              <w:t xml:space="preserve">If a user is found to have contracted the COVID-19, the exchange data(that was previously mentioned), is sent to the </w:t>
+                            </w:r>
+                            <w:r>
+                              <w:t>track and trace system</w:t>
+                            </w:r>
+                            <w:r>
+                              <w:t xml:space="preserve">, with the system updating the cone of users to have </w:t>
+                            </w:r>
+                            <w:r>
+                              <w:t xml:space="preserve">been designated an amber status. These users are told to have a test if they have not previously done so. </w:t>
+                            </w:r>
+                          </w:p>
+                        </w:txbxContent>
+                      </wps:txbx>
+                      <wps:bodyPr rot="0" spcFirstLastPara="0" vertOverflow="overflow" horzOverflow="overflow" vert="horz" wrap="square" lIns="91440" tIns="45720" rIns="91440" bIns="45720" numCol="1" spcCol="0" rtlCol="0" fromWordArt="0" anchor="t" anchorCtr="0" forceAA="0" compatLnSpc="1">
+                        <a:prstTxWarp prst="textNoShape">
+                          <a:avLst/>
+                        </a:prstTxWarp>
+                        <a:noAutofit/>
+                      </wps:bodyPr>
+                    </wps:wsp>
+                  </a:graphicData>
+                </a:graphic>
+                <wp14:sizeRelH relativeFrom="margin">
+                  <wp14:pctWidth>0</wp14:pctWidth>
+                </wp14:sizeRelH>
+                <wp14:sizeRelV relativeFrom="margin">
+                  <wp14:pctHeight>0</wp14:pctHeight>
+                </wp14:sizeRelV>
+              </wp:anchor>
+            </w:drawing>
+          </mc:Choice>
+          <mc:Fallback>
+            <w:pict>
+              <v:shapetype w14:anchorId="41BFA896" id="_x0000_t202" coordsize="21600,21600" o:spt="202" path="m,l,21600r21600,l21600,xe">
+                <v:stroke joinstyle="miter"/>
+                <v:path gradientshapeok="t" o:connecttype="rect"/>
+              </v:shapetype>
+              <v:shape id="Text Box 3" o:spid="_x0000_s1026" type="#_x0000_t202" style="position:absolute;left:0;text-align:left;margin-left:0;margin-top:297.6pt;width:270.6pt;height:543pt;z-index:251683840;visibility:visible;mso-wrap-style:square;mso-width-percent:0;mso-height-percent:0;mso-wrap-distance-left:9pt;mso-wrap-distance-top:0;mso-wrap-distance-right:9pt;mso-wrap-distance-bottom:0;mso-position-horizontal:left;mso-position-horizontal-relative:page;mso-position-vertical:absolute;mso-position-vertical-relative:text;mso-width-percent:0;mso-height-percent:0;mso-width-relative:margin;mso-height-relative:margin;v-text-anchor:top" o:gfxdata="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" fillcolor="white [3201]" stroked="f" strokeweight=".5pt">
+                <v:textbox>
+                  <w:txbxContent>
+                    <w:p>
+                      <w:r>
+                        <w:t xml:space="preserve">On the right-hand side, we have a diagram of our system in practice. As shown, our system is easy to use. Users </w:t>
+                      </w:r>
+                      <w:proofErr w:type="gramStart"/>
+                      <w:r>
+                        <w:t>have to</w:t>
+                      </w:r>
+                      <w:proofErr w:type="gramEnd"/>
+                      <w:r>
+                        <w:t xml:space="preserve"> register with the app which they can find available on the Google Play Store and Apple’s App Store. Once registered the users are given a unique ID. Whilst users have a Bluetooth connection, whenever they encounter another person with the app for </w:t>
+                      </w:r>
+                      <w:r>
+                        <w:t xml:space="preserve">larger than a </w:t>
+                      </w:r>
+                      <w:r>
+                        <w:t>threshold period</w:t>
+                      </w:r>
+                      <w:r>
+                        <w:t>, this exchange is documented.</w:t>
+                      </w:r>
+                    </w:p>
+                    <w:p>
+                      <w:r>
+                        <w:t xml:space="preserve">Users can choose to report themselves if they fear that they have contracted COVID-19. Users are then directed to take a medical test which is booked through the track and trace system ranging from hospitals, drive through clinics, mail order testing services and doctor’s surgeries. Once the test has been taken and the results have come through, users are immediately alerted of the results as soon as NHS staff are able to document the test results. </w:t>
+                      </w:r>
+                    </w:p>
+                    <w:p>
+                      <w:r>
+                        <w:t xml:space="preserve">If a user is found to have contracted the COVID-19, the exchange data(that was previously mentioned), is sent to the </w:t>
+                      </w:r>
+                      <w:r>
+                        <w:t>track and trace system</w:t>
+                      </w:r>
+                      <w:r>
+                        <w:t xml:space="preserve">, with the system updating the cone of users to have </w:t>
+                      </w:r>
+                      <w:r>
+                        <w:t xml:space="preserve">been designated an amber status. These users are told to have a test if they have not previously done so. </w:t>
+                      </w:r>
+                    </w:p>
+                  </w:txbxContent>
+                </v:textbox>
+                <w10:wrap anchorx="page"/>
+              </v:shape>
+            </w:pict>
+          </mc:Fallback>
+        </mc:AlternateContent>
+      </w:r>
       <w:r>
         <w:rPr>
           <w:noProof/>
         </w:rPr>
         <w:drawing>
-          <wp:anchor distT="0" distB="0" distL="114300" distR="114300" simplePos="0" relativeHeight="251682816" behindDoc="0" locked="0" layoutInCell="1" allowOverlap="1" wp14:anchorId="5A68BBEB" wp14:editId="35023804">
+          <wp:anchor distT="0" distB="0" distL="114300" distR="114300" simplePos="0" relativeHeight="251682816" behindDoc="0" locked="0" layoutInCell="1" allowOverlap="1" wp14:anchorId="5A68BBEB" wp14:editId="355E3368">
             <wp:simplePos x="0" y="0"/>
             <wp:positionH relativeFrom="page">
-              <wp:align>right</wp:align>
+              <wp:align>left</wp:align>
             </wp:positionH>
             <wp:positionV relativeFrom="paragraph">
-              <wp:posOffset>189750</wp:posOffset>
+              <wp:posOffset>5080</wp:posOffset>
             </wp:positionV>
-            <wp:extent cx="7523018" cy="3754582"/>
+            <wp:extent cx="7522845" cy="3754120"/>
             <wp:effectExtent l="0" t="0" r="1905" b="0"/>
             <wp:wrapThrough wrapText="bothSides">
               <wp:wrapPolygon edited="0">
@@ -55,7 +213,7 @@
                   <pic:spPr bwMode="auto">
                     <a:xfrm>
                       <a:off x="0" y="0"/>
-                      <a:ext cx="7523018" cy="3754582"/>
+                      <a:ext cx="7522845" cy="3754120"/>
                     </a:xfrm>
                     <a:prstGeom prst="rect">
                       <a:avLst/>
@@ -82,103 +240,75 @@
         </w:drawing>
       </w:r>
       <w:r>
-        <w:t>Setup</w:t>
-      </w:r>
-    </w:p>
-    <w:p>
-      <w:r>
         <w:rPr>
           <w:noProof/>
         </w:rPr>
-        <mc:AlternateContent>
-          <mc:Choice Requires="wps">
-            <w:drawing>
-              <wp:anchor distT="0" distB="0" distL="114300" distR="114300" simplePos="0" relativeHeight="251683840" behindDoc="0" locked="0" layoutInCell="1" allowOverlap="1" wp14:anchorId="41BFA896" wp14:editId="1AD538B2">
-                <wp:simplePos x="0" y="0"/>
-                <wp:positionH relativeFrom="column">
-                  <wp:posOffset>-777240</wp:posOffset>
-                </wp:positionH>
-                <wp:positionV relativeFrom="paragraph">
-                  <wp:posOffset>4023360</wp:posOffset>
-                </wp:positionV>
-                <wp:extent cx="7101840" cy="2674620"/>
-                <wp:effectExtent l="0" t="0" r="22860" b="11430"/>
-                <wp:wrapNone/>
-                <wp:docPr id="3" name="Text Box 3"/>
-                <wp:cNvGraphicFramePr/>
-                <a:graphic xmlns:a="http://schemas.openxmlformats.org/drawingml/2006/main">
-                  <a:graphicData uri="http://schemas.microsoft.com/office/word/2010/wordprocessingShape">
-                    <wps:wsp>
-                      <wps:cNvSpPr txBox="1"/>
-                      <wps:spPr>
-                        <a:xfrm>
-                          <a:off x="0" y="0"/>
-                          <a:ext cx="7101840" cy="2674620"/>
-                        </a:xfrm>
-                        <a:prstGeom prst="rect">
-                          <a:avLst/>
-                        </a:prstGeom>
-                        <a:solidFill>
-                          <a:schemeClr val="lt1"/>
-                        </a:solidFill>
-                        <a:ln w="6350">
-                          <a:solidFill>
-                            <a:prstClr val="black"/>
-                          </a:solidFill>
-                        </a:ln>
-                      </wps:spPr>
-                      <wps:txbx>
-                        <w:txbxContent>
-                          <w:p>
-                            <w:r>
-                              <w:t>Photo of the system and basic description of how it works</w:t>
-                            </w:r>
-                            <w:r>
-                              <w:t>. Description of the system is integrated within the diagram.</w:t>
-                            </w:r>
-                          </w:p>
-                        </w:txbxContent>
-                      </wps:txbx>
-                      <wps:bodyPr rot="0" spcFirstLastPara="0" vertOverflow="overflow" horzOverflow="overflow" vert="horz" wrap="square" lIns="91440" tIns="45720" rIns="91440" bIns="45720" numCol="1" spcCol="0" rtlCol="0" fromWordArt="0" anchor="t" anchorCtr="0" forceAA="0" compatLnSpc="1">
-                        <a:prstTxWarp prst="textNoShape">
-                          <a:avLst/>
-                        </a:prstTxWarp>
-                        <a:noAutofit/>
-                      </wps:bodyPr>
-                    </wps:wsp>
-                  </a:graphicData>
-                </a:graphic>
-              </wp:anchor>
-            </w:drawing>
-          </mc:Choice>
-          <mc:Fallback>
-            <w:pict>
-              <v:shapetype w14:anchorId="41BFA896" id="_x0000_t202" coordsize="21600,21600" o:spt="202" path="m,l,21600r21600,l21600,xe">
-                <v:stroke joinstyle="miter"/>
-                <v:path gradientshapeok="t" o:connecttype="rect"/>
-              </v:shapetype>
-              <v:shape id="Text Box 3" o:spid="_x0000_s1026" type="#_x0000_t202" style="position:absolute;margin-left:-61.2pt;margin-top:316.8pt;width:559.2pt;height:210.6pt;z-index:251683840;visibility:visible;mso-wrap-style:square;mso-wrap-distance-left:9pt;mso-wrap-distance-top:0;mso-wrap-distance-right:9pt;mso-wrap-distance-bottom:0;mso-position-horizontal:absolute;mso-position-horizontal-relative:text;mso-position-vertical:absolute;mso-position-vertical-relative:text;v-text-anchor:top" o:gfxdata="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" fillcolor="white [3201]" strokeweight=".5pt">
-                <v:textbox>
-                  <w:txbxContent>
-                    <w:p>
-                      <w:r>
-                        <w:t>Photo of the system and basic description of how it works</w:t>
-                      </w:r>
-                      <w:r>
-                        <w:t>. Description of the system is integrated within the diagram.</w:t>
-                      </w:r>
-                    </w:p>
-                  </w:txbxContent>
-                </v:textbox>
-              </v:shape>
-            </w:pict>
-          </mc:Fallback>
-        </mc:AlternateContent>
-      </w:r>
-      <w:r>
-        <w:t>System</w:t>
+        <w:drawing>
+          <wp:anchor distT="0" distB="0" distL="114300" distR="114300" simplePos="0" relativeHeight="251684864" behindDoc="1" locked="0" layoutInCell="1" allowOverlap="1" wp14:anchorId="19F60141" wp14:editId="3B231B5A">
+            <wp:simplePos x="0" y="0"/>
+            <wp:positionH relativeFrom="page">
+              <wp:align>right</wp:align>
+            </wp:positionH>
+            <wp:positionV relativeFrom="paragraph">
+              <wp:posOffset>3757930</wp:posOffset>
+            </wp:positionV>
+            <wp:extent cx="4169410" cy="3383280"/>
+            <wp:effectExtent l="0" t="0" r="2540" b="7620"/>
+            <wp:wrapTight wrapText="bothSides">
+              <wp:wrapPolygon edited="0">
+                <wp:start x="0" y="0"/>
+                <wp:lineTo x="0" y="21527"/>
+                <wp:lineTo x="21514" y="21527"/>
+                <wp:lineTo x="21514" y="0"/>
+                <wp:lineTo x="0" y="0"/>
+              </wp:wrapPolygon>
+            </wp:wrapTight>
+            <wp:docPr id="2" name="Picture 2" descr="A map with text&#10;&#10;Description automatically generated"/>
+            <wp:cNvGraphicFramePr>
+              <a:graphicFrameLocks xmlns:a="http://schemas.openxmlformats.org/drawingml/2006/main" noChangeAspect="1"/>
+            </wp:cNvGraphicFramePr>
+            <a:graphic xmlns:a="http://schemas.openxmlformats.org/drawingml/2006/main">
+              <a:graphicData uri="http://schemas.openxmlformats.org/drawingml/2006/picture">
+                <pic:pic xmlns:pic="http://schemas.openxmlformats.org/drawingml/2006/picture">
+                  <pic:nvPicPr>
+                    <pic:cNvPr id="2" name="SCD.jpg"/>
+                    <pic:cNvPicPr/>
+                  </pic:nvPicPr>
+                  <pic:blipFill>
+                    <a:blip r:embed="rId8">
+                      <a:extLst>
+                        <a:ext uri="{28A0092B-C50C-407E-A947-70E740481C1C}">
+                          <a14:useLocalDpi xmlns:a14="http://schemas.microsoft.com/office/drawing/2010/main" val="0"/>
+                        </a:ext>
+                      </a:extLst>
+                    </a:blip>
+                    <a:stretch>
+                      <a:fillRect/>
+                    </a:stretch>
+                  </pic:blipFill>
+                  <pic:spPr>
+                    <a:xfrm>
+                      <a:off x="0" y="0"/>
+                      <a:ext cx="4169410" cy="3383280"/>
+                    </a:xfrm>
+                    <a:prstGeom prst="rect">
+                      <a:avLst/>
+                    </a:prstGeom>
+                  </pic:spPr>
+                </pic:pic>
+              </a:graphicData>
+            </a:graphic>
+            <wp14:sizeRelH relativeFrom="page">
+              <wp14:pctWidth>0</wp14:pctWidth>
+            </wp14:sizeRelH>
+            <wp14:sizeRelV relativeFrom="page">
+              <wp14:pctHeight>0</wp14:pctHeight>
+            </wp14:sizeRelV>
+          </wp:anchor>
+        </w:drawing>
       </w:r>
     </w:p>
+    <w:p/>
     <w:p/>
     <w:p/>
     <w:p/>
@@ -197,16 +327,16 @@
         <mc:AlternateContent>
           <mc:Choice Requires="wps">
             <w:drawing>
-              <wp:anchor distT="0" distB="0" distL="114300" distR="114300" simplePos="0" relativeHeight="251681792" behindDoc="0" locked="0" layoutInCell="1" allowOverlap="1" wp14:anchorId="4430920C" wp14:editId="35A22530">
+              <wp:anchor distT="0" distB="0" distL="114300" distR="114300" simplePos="0" relativeHeight="251681792" behindDoc="0" locked="0" layoutInCell="1" allowOverlap="1" wp14:anchorId="4430920C" wp14:editId="15B00795">
                 <wp:simplePos x="0" y="0"/>
                 <wp:positionH relativeFrom="page">
-                  <wp:posOffset>38100</wp:posOffset>
+                  <wp:align>right</wp:align>
                 </wp:positionH>
                 <wp:positionV relativeFrom="paragraph">
-                  <wp:posOffset>185420</wp:posOffset>
+                  <wp:posOffset>113030</wp:posOffset>
                 </wp:positionV>
-                <wp:extent cx="7508875" cy="3017520"/>
-                <wp:effectExtent l="0" t="0" r="15875" b="11430"/>
+                <wp:extent cx="3977640" cy="3360420"/>
+                <wp:effectExtent l="0" t="0" r="3810" b="0"/>
                 <wp:wrapNone/>
                 <wp:docPr id="12" name="Text Box 12"/>
                 <wp:cNvGraphicFramePr/>
@@ -217,7 +347,7 @@
                       <wps:spPr>
                         <a:xfrm>
                           <a:off x="0" y="0"/>
-                          <a:ext cx="7508875" cy="3017520"/>
+                          <a:ext cx="3977640" cy="3360420"/>
                         </a:xfrm>
                         <a:prstGeom prst="rect">
                           <a:avLst/>
@@ -226,9 +356,7 @@
                           <a:schemeClr val="lt1"/>
                         </a:solidFill>
                         <a:ln w="6350">
-                          <a:solidFill>
-                            <a:prstClr val="black"/>
-                          </a:solidFill>
+                          <a:noFill/>
                         </a:ln>
                       </wps:spPr>
                       <wps:txbx>
@@ -245,7 +373,13 @@
                           </w:p>
                           <w:p>
                             <w:r>
-                              <w:t>Reduces load on the system as interaction are only stored and sent on a positive result.</w:t>
+                              <w:t>Reduces load on the system as interaction</w:t>
+                            </w:r>
+                            <w:r>
+                              <w:t>s</w:t>
+                            </w:r>
+                            <w:r>
+                              <w:t xml:space="preserve"> are only stored and sent on a positive result.</w:t>
                             </w:r>
                           </w:p>
                           <w:p>
@@ -267,25 +401,6 @@
                           <w:p>
                             <w:r>
                               <w:t>Minimises workload of users and most of the flow is done by the system.</w:t>
-                            </w:r>
-                          </w:p>
-                          <w:p/>
-                          <w:p>
-                            <w:r>
-                              <w:t>How to get the contract?</w:t>
-                            </w:r>
-                          </w:p>
-                          <w:p>
-                            <w:r>
-                              <w:t>It’s free form.</w:t>
-                            </w:r>
-                          </w:p>
-                          <w:p>
-                            <w:r>
-                              <w:t xml:space="preserve">Partition into 2 </w:t>
-                            </w:r>
-                            <w:r>
-                              <w:t>sections with more detailed description of our system and points as to why it is a good system. Some points above.</w:t>
                             </w:r>
                           </w:p>
                         </w:txbxContent>
@@ -299,6 +414,9 @@
                     </wps:wsp>
                   </a:graphicData>
                 </a:graphic>
+                <wp14:sizeRelH relativeFrom="margin">
+                  <wp14:pctWidth>0</wp14:pctWidth>
+                </wp14:sizeRelH>
                 <wp14:sizeRelV relativeFrom="margin">
                   <wp14:pctHeight>0</wp14:pctHeight>
                 </wp14:sizeRelV>
@@ -307,7 +425,7 @@
           </mc:Choice>
           <mc:Fallback>
             <w:pict>
-              <v:shape w14:anchorId="4430920C" id="Text Box 12" o:spid="_x0000_s1027" type="#_x0000_t202" style="position:absolute;margin-left:3pt;margin-top:14.6pt;width:591.25pt;height:237.6pt;z-index:251681792;visibility:visible;mso-wrap-style:square;mso-height-percent:0;mso-wrap-distance-left:9pt;mso-wrap-distance-top:0;mso-wrap-distance-right:9pt;mso-wrap-distance-bottom:0;mso-position-horizontal:absolute;mso-position-horizontal-relative:page;mso-position-vertical:absolute;mso-position-vertical-relative:text;mso-height-percent:0;mso-height-relative:margin;v-text-anchor:top" o:gfxdata="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" fillcolor="white [3201]" strokeweight=".5pt">
+              <v:shape w14:anchorId="4430920C" id="Text Box 12" o:spid="_x0000_s1027" type="#_x0000_t202" style="position:absolute;margin-left:262pt;margin-top:8.9pt;width:313.2pt;height:264.6pt;z-index:251681792;visibility:visible;mso-wrap-style:square;mso-width-percent:0;mso-height-percent:0;mso-wrap-distance-left:9pt;mso-wrap-distance-top:0;mso-wrap-distance-right:9pt;mso-wrap-distance-bottom:0;mso-position-horizontal:right;mso-position-horizontal-relative:page;mso-position-vertical:absolute;mso-position-vertical-relative:text;mso-width-percent:0;mso-height-percent:0;mso-width-relative:margin;mso-height-relative:margin;v-text-anchor:top" o:gfxdata="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" fillcolor="white [3201]" stroked="f" strokeweight=".5pt">
                 <v:textbox>
                   <w:txbxContent>
                     <w:p>
@@ -322,7 +440,13 @@
                     </w:p>
                     <w:p>
                       <w:r>
-                        <w:t>Reduces load on the system as interaction are only stored and sent on a positive result.</w:t>
+                        <w:t>Reduces load on the system as interaction</w:t>
+                      </w:r>
+                      <w:r>
+                        <w:t>s</w:t>
+                      </w:r>
+                      <w:r>
+                        <w:t xml:space="preserve"> are only stored and sent on a positive result.</w:t>
                       </w:r>
                     </w:p>
                     <w:p>
@@ -344,25 +468,6 @@
                     <w:p>
                       <w:r>
                         <w:t>Minimises workload of users and most of the flow is done by the system.</w:t>
-                      </w:r>
-                    </w:p>
-                    <w:p/>
-                    <w:p>
-                      <w:r>
-                        <w:t>How to get the contract?</w:t>
-                      </w:r>
-                    </w:p>
-                    <w:p>
-                      <w:r>
-                        <w:t>It’s free form.</w:t>
-                      </w:r>
-                    </w:p>
-                    <w:p>
-                      <w:r>
-                        <w:t xml:space="preserve">Partition into 2 </w:t>
-                      </w:r>
-                      <w:r>
-                        <w:t>sections with more detailed description of our system and points as to why it is a good system. Some points above.</w:t>
                       </w:r>
                     </w:p>
                   </w:txbxContent>
@@ -372,9 +477,6 @@
             </w:pict>
           </mc:Fallback>
         </mc:AlternateContent>
-      </w:r>
-      <w:r>
-        <w:t>Solution</w:t>
       </w:r>
     </w:p>
     <w:sectPr>

</xml_diff>

<commit_message>
Updated it to make it look more clean and added extra for some points
</commit_message>
<xml_diff>
--- a/Track and Trace System Prospectus.docx
+++ b/Track and Trace System Prospectus.docx
@@ -10,436 +10,22 @@
         <w:rPr>
           <w:noProof/>
         </w:rPr>
-        <mc:AlternateContent>
-          <mc:Choice Requires="wps">
-            <w:drawing>
-              <wp:anchor distT="0" distB="0" distL="114300" distR="114300" simplePos="0" relativeHeight="251683840" behindDoc="0" locked="0" layoutInCell="1" allowOverlap="1" wp14:anchorId="41BFA896" wp14:editId="64C893D1">
-                <wp:simplePos x="0" y="0"/>
-                <wp:positionH relativeFrom="page">
-                  <wp:align>left</wp:align>
-                </wp:positionH>
-                <wp:positionV relativeFrom="paragraph">
-                  <wp:posOffset>3779520</wp:posOffset>
-                </wp:positionV>
-                <wp:extent cx="3436620" cy="6896100"/>
-                <wp:effectExtent l="0" t="0" r="0" b="0"/>
-                <wp:wrapNone/>
-                <wp:docPr id="3" name="Text Box 3"/>
-                <wp:cNvGraphicFramePr/>
-                <a:graphic xmlns:a="http://schemas.openxmlformats.org/drawingml/2006/main">
-                  <a:graphicData uri="http://schemas.microsoft.com/office/word/2010/wordprocessingShape">
-                    <wps:wsp>
-                      <wps:cNvSpPr txBox="1"/>
-                      <wps:spPr>
-                        <a:xfrm>
-                          <a:off x="0" y="0"/>
-                          <a:ext cx="3436620" cy="6896100"/>
-                        </a:xfrm>
-                        <a:prstGeom prst="rect">
-                          <a:avLst/>
-                        </a:prstGeom>
-                        <a:solidFill>
-                          <a:schemeClr val="lt1"/>
-                        </a:solidFill>
-                        <a:ln w="6350">
-                          <a:noFill/>
-                        </a:ln>
-                      </wps:spPr>
-                      <wps:txbx>
-                        <w:txbxContent>
-                          <w:p>
-                            <w:r>
-                              <w:t>A</w:t>
-                            </w:r>
-                            <w:r>
-                              <w:t xml:space="preserve"> diagram of our system in practice</w:t>
-                            </w:r>
-                            <w:r>
-                              <w:t xml:space="preserve"> is shown on the right, which highlights its simplicity</w:t>
-                            </w:r>
-                            <w:r>
-                              <w:t>. Users</w:t>
-                            </w:r>
-                            <w:r>
-                              <w:t xml:space="preserve"> download and </w:t>
-                            </w:r>
-                            <w:r>
-                              <w:t xml:space="preserve">register with the app which </w:t>
-                            </w:r>
-                            <w:r>
-                              <w:t>can be found</w:t>
-                            </w:r>
-                            <w:r>
-                              <w:t xml:space="preserve"> on the Google Play Store and Apple’s App Store. Once registered</w:t>
-                            </w:r>
-                            <w:r>
-                              <w:t>,</w:t>
-                            </w:r>
-                            <w:r>
-                              <w:t xml:space="preserve"> the users are given a unique ID. </w:t>
-                            </w:r>
-                            <w:r>
-                              <w:t>Whenever the user encounters another person within the Bluetooth’s range over</w:t>
-                            </w:r>
-                            <w:r>
-                              <w:t xml:space="preserve"> a </w:t>
-                            </w:r>
-                            <w:r>
-                              <w:t>threshold period</w:t>
-                            </w:r>
-                            <w:r>
-                              <w:t>, th</w:t>
-                            </w:r>
-                            <w:r>
-                              <w:t>e interaction</w:t>
-                            </w:r>
-                            <w:r>
-                              <w:t xml:space="preserve"> </w:t>
-                            </w:r>
-                            <w:r>
-                              <w:t xml:space="preserve">and relevant information </w:t>
-                            </w:r>
-                            <w:r>
-                              <w:t>is documented</w:t>
-                            </w:r>
-                            <w:r>
-                              <w:t xml:space="preserve"> on the user’s phone</w:t>
-                            </w:r>
-                            <w:r>
-                              <w:t>.</w:t>
-                            </w:r>
-                          </w:p>
-                          <w:p>
-                            <w:r>
-                              <w:t xml:space="preserve">Users </w:t>
-                            </w:r>
-                            <w:r>
-                              <w:t>may self-</w:t>
-                            </w:r>
-                            <w:r>
-                              <w:t xml:space="preserve">report </w:t>
-                            </w:r>
-                            <w:r>
-                              <w:t xml:space="preserve">suspected </w:t>
-                            </w:r>
-                            <w:r>
-                              <w:t xml:space="preserve">contractions of </w:t>
-                            </w:r>
-                            <w:r>
-                              <w:t xml:space="preserve">COVID-19. </w:t>
-                            </w:r>
-                            <w:r>
-                              <w:t>The app</w:t>
-                            </w:r>
-                            <w:r>
-                              <w:t xml:space="preserve"> then direct</w:t>
-                            </w:r>
-                            <w:r>
-                              <w:t>s them</w:t>
-                            </w:r>
-                            <w:r>
-                              <w:t xml:space="preserve"> to take a medical test which is booked through the track and trace system</w:t>
-                            </w:r>
-                            <w:r>
-                              <w:t>, with options</w:t>
-                            </w:r>
-                            <w:r>
-                              <w:t xml:space="preserve"> ranging from hospitals, drive through clinics, mail order testing services and doctor’s surgeries. Once the test has been taken</w:t>
-                            </w:r>
-                            <w:r>
-                              <w:t>,</w:t>
-                            </w:r>
-                            <w:r>
-                              <w:t xml:space="preserve"> </w:t>
-                            </w:r>
-                            <w:r>
-                              <w:t>the</w:t>
-                            </w:r>
-                            <w:r>
-                              <w:t xml:space="preserve"> users are immediately alerted of the results as soon as NHS staff </w:t>
-                            </w:r>
-                            <w:r>
-                              <w:t>update</w:t>
-                            </w:r>
-                            <w:r>
-                              <w:t xml:space="preserve"> </w:t>
-                            </w:r>
-                            <w:r>
-                              <w:t xml:space="preserve">the system with </w:t>
-                            </w:r>
-                            <w:r>
-                              <w:t xml:space="preserve">the test results. </w:t>
-                            </w:r>
-                          </w:p>
-                          <w:p>
-                            <w:r>
-                              <w:t>If a user is found to have contracted COVID-19, the</w:t>
-                            </w:r>
-                            <w:r>
-                              <w:t>ir interaction</w:t>
-                            </w:r>
-                            <w:r>
-                              <w:t xml:space="preserve"> data</w:t>
-                            </w:r>
-                            <w:r>
-                              <w:t xml:space="preserve"> </w:t>
-                            </w:r>
-                            <w:r>
-                              <w:t xml:space="preserve">is sent to the </w:t>
-                            </w:r>
-                            <w:r>
-                              <w:t>track and trace system</w:t>
-                            </w:r>
-                            <w:r>
-                              <w:t xml:space="preserve"> which </w:t>
-                            </w:r>
-                            <w:r>
-                              <w:t>updat</w:t>
-                            </w:r>
-                            <w:r>
-                              <w:t>es</w:t>
-                            </w:r>
-                            <w:r>
-                              <w:t xml:space="preserve"> </w:t>
-                            </w:r>
-                            <w:r>
-                              <w:t>all</w:t>
-                            </w:r>
-                            <w:r>
-                              <w:t xml:space="preserve"> </w:t>
-                            </w:r>
-                            <w:r>
-                              <w:t>users’ statuses within a contact cone</w:t>
-                            </w:r>
-                            <w:r>
-                              <w:t xml:space="preserve">. These users are told to have a test if they have not previously done so. </w:t>
-                            </w:r>
-                          </w:p>
-                        </w:txbxContent>
-                      </wps:txbx>
-                      <wps:bodyPr rot="0" spcFirstLastPara="0" vertOverflow="overflow" horzOverflow="overflow" vert="horz" wrap="square" lIns="91440" tIns="45720" rIns="91440" bIns="45720" numCol="1" spcCol="0" rtlCol="0" fromWordArt="0" anchor="t" anchorCtr="0" forceAA="0" compatLnSpc="1">
-                        <a:prstTxWarp prst="textNoShape">
-                          <a:avLst/>
-                        </a:prstTxWarp>
-                        <a:noAutofit/>
-                      </wps:bodyPr>
-                    </wps:wsp>
-                  </a:graphicData>
-                </a:graphic>
-                <wp14:sizeRelH relativeFrom="margin">
-                  <wp14:pctWidth>0</wp14:pctWidth>
-                </wp14:sizeRelH>
-                <wp14:sizeRelV relativeFrom="margin">
-                  <wp14:pctHeight>0</wp14:pctHeight>
-                </wp14:sizeRelV>
-              </wp:anchor>
-            </w:drawing>
-          </mc:Choice>
-          <mc:Fallback>
-            <w:pict>
-              <v:shapetype w14:anchorId="41BFA896" id="_x0000_t202" coordsize="21600,21600" o:spt="202" path="m,l,21600r21600,l21600,xe">
-                <v:stroke joinstyle="miter"/>
-                <v:path gradientshapeok="t" o:connecttype="rect"/>
-              </v:shapetype>
-              <v:shape id="Text Box 3" o:spid="_x0000_s1026" type="#_x0000_t202" style="position:absolute;left:0;text-align:left;margin-left:0;margin-top:297.6pt;width:270.6pt;height:543pt;z-index:251683840;visibility:visible;mso-wrap-style:square;mso-width-percent:0;mso-height-percent:0;mso-wrap-distance-left:9pt;mso-wrap-distance-top:0;mso-wrap-distance-right:9pt;mso-wrap-distance-bottom:0;mso-position-horizontal:left;mso-position-horizontal-relative:page;mso-position-vertical:absolute;mso-position-vertical-relative:text;mso-width-percent:0;mso-height-percent:0;mso-width-relative:margin;mso-height-relative:margin;v-text-anchor:top" o:gfxdata="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" fillcolor="white [3201]" stroked="f" strokeweight=".5pt">
-                <v:textbox>
-                  <w:txbxContent>
-                    <w:p>
-                      <w:r>
-                        <w:t>A</w:t>
-                      </w:r>
-                      <w:r>
-                        <w:t xml:space="preserve"> diagram of our system in practice</w:t>
-                      </w:r>
-                      <w:r>
-                        <w:t xml:space="preserve"> is shown on the right, which highlights its simplicity</w:t>
-                      </w:r>
-                      <w:r>
-                        <w:t>. Users</w:t>
-                      </w:r>
-                      <w:r>
-                        <w:t xml:space="preserve"> download and </w:t>
-                      </w:r>
-                      <w:r>
-                        <w:t xml:space="preserve">register with the app which </w:t>
-                      </w:r>
-                      <w:r>
-                        <w:t>can be found</w:t>
-                      </w:r>
-                      <w:r>
-                        <w:t xml:space="preserve"> on the Google Play Store and Apple’s App Store. Once registered</w:t>
-                      </w:r>
-                      <w:r>
-                        <w:t>,</w:t>
-                      </w:r>
-                      <w:r>
-                        <w:t xml:space="preserve"> the users are given a unique ID. </w:t>
-                      </w:r>
-                      <w:r>
-                        <w:t>Whenever the user encounters another person within the Bluetooth’s range over</w:t>
-                      </w:r>
-                      <w:r>
-                        <w:t xml:space="preserve"> a </w:t>
-                      </w:r>
-                      <w:r>
-                        <w:t>threshold period</w:t>
-                      </w:r>
-                      <w:r>
-                        <w:t>, th</w:t>
-                      </w:r>
-                      <w:r>
-                        <w:t>e interaction</w:t>
-                      </w:r>
-                      <w:r>
-                        <w:t xml:space="preserve"> </w:t>
-                      </w:r>
-                      <w:r>
-                        <w:t xml:space="preserve">and relevant information </w:t>
-                      </w:r>
-                      <w:r>
-                        <w:t>is documented</w:t>
-                      </w:r>
-                      <w:r>
-                        <w:t xml:space="preserve"> on the user’s phone</w:t>
-                      </w:r>
-                      <w:r>
-                        <w:t>.</w:t>
-                      </w:r>
-                    </w:p>
-                    <w:p>
-                      <w:r>
-                        <w:t xml:space="preserve">Users </w:t>
-                      </w:r>
-                      <w:r>
-                        <w:t>may self-</w:t>
-                      </w:r>
-                      <w:r>
-                        <w:t xml:space="preserve">report </w:t>
-                      </w:r>
-                      <w:r>
-                        <w:t xml:space="preserve">suspected </w:t>
-                      </w:r>
-                      <w:r>
-                        <w:t xml:space="preserve">contractions of </w:t>
-                      </w:r>
-                      <w:r>
-                        <w:t xml:space="preserve">COVID-19. </w:t>
-                      </w:r>
-                      <w:r>
-                        <w:t>The app</w:t>
-                      </w:r>
-                      <w:r>
-                        <w:t xml:space="preserve"> then direct</w:t>
-                      </w:r>
-                      <w:r>
-                        <w:t>s them</w:t>
-                      </w:r>
-                      <w:r>
-                        <w:t xml:space="preserve"> to take a medical test which is booked through the track and trace system</w:t>
-                      </w:r>
-                      <w:r>
-                        <w:t>, with options</w:t>
-                      </w:r>
-                      <w:r>
-                        <w:t xml:space="preserve"> ranging from hospitals, drive through clinics, mail order testing services and doctor’s surgeries. Once the test has been taken</w:t>
-                      </w:r>
-                      <w:r>
-                        <w:t>,</w:t>
-                      </w:r>
-                      <w:r>
-                        <w:t xml:space="preserve"> </w:t>
-                      </w:r>
-                      <w:r>
-                        <w:t>the</w:t>
-                      </w:r>
-                      <w:r>
-                        <w:t xml:space="preserve"> users are immediately alerted of the results as soon as NHS staff </w:t>
-                      </w:r>
-                      <w:r>
-                        <w:t>update</w:t>
-                      </w:r>
-                      <w:r>
-                        <w:t xml:space="preserve"> </w:t>
-                      </w:r>
-                      <w:r>
-                        <w:t xml:space="preserve">the system with </w:t>
-                      </w:r>
-                      <w:r>
-                        <w:t xml:space="preserve">the test results. </w:t>
-                      </w:r>
-                    </w:p>
-                    <w:p>
-                      <w:r>
-                        <w:t>If a user is found to have contracted COVID-19, the</w:t>
-                      </w:r>
-                      <w:r>
-                        <w:t>ir interaction</w:t>
-                      </w:r>
-                      <w:r>
-                        <w:t xml:space="preserve"> data</w:t>
-                      </w:r>
-                      <w:r>
-                        <w:t xml:space="preserve"> </w:t>
-                      </w:r>
-                      <w:r>
-                        <w:t xml:space="preserve">is sent to the </w:t>
-                      </w:r>
-                      <w:r>
-                        <w:t>track and trace system</w:t>
-                      </w:r>
-                      <w:r>
-                        <w:t xml:space="preserve"> which </w:t>
-                      </w:r>
-                      <w:r>
-                        <w:t>updat</w:t>
-                      </w:r>
-                      <w:r>
-                        <w:t>es</w:t>
-                      </w:r>
-                      <w:r>
-                        <w:t xml:space="preserve"> </w:t>
-                      </w:r>
-                      <w:r>
-                        <w:t>all</w:t>
-                      </w:r>
-                      <w:r>
-                        <w:t xml:space="preserve"> </w:t>
-                      </w:r>
-                      <w:r>
-                        <w:t>users’ statuses within a contact cone</w:t>
-                      </w:r>
-                      <w:r>
-                        <w:t xml:space="preserve">. These users are told to have a test if they have not previously done so. </w:t>
-                      </w:r>
-                    </w:p>
-                  </w:txbxContent>
-                </v:textbox>
-                <w10:wrap anchorx="page"/>
-              </v:shape>
-            </w:pict>
-          </mc:Fallback>
-        </mc:AlternateContent>
-      </w:r>
-      <w:r>
-        <w:rPr>
-          <w:noProof/>
-        </w:rPr>
         <w:drawing>
-          <wp:anchor distT="0" distB="0" distL="114300" distR="114300" simplePos="0" relativeHeight="251682816" behindDoc="0" locked="0" layoutInCell="1" allowOverlap="1" wp14:anchorId="5A68BBEB" wp14:editId="355E3368">
+          <wp:anchor distT="0" distB="0" distL="114300" distR="114300" simplePos="0" relativeHeight="251682816" behindDoc="0" locked="0" layoutInCell="1" allowOverlap="1" wp14:anchorId="5A68BBEB" wp14:editId="5C27F782">
             <wp:simplePos x="0" y="0"/>
             <wp:positionH relativeFrom="page">
               <wp:align>left</wp:align>
             </wp:positionH>
             <wp:positionV relativeFrom="paragraph">
-              <wp:posOffset>5080</wp:posOffset>
+              <wp:posOffset>685589</wp:posOffset>
             </wp:positionV>
-            <wp:extent cx="7522845" cy="3754120"/>
-            <wp:effectExtent l="0" t="0" r="1905" b="0"/>
+            <wp:extent cx="7522845" cy="3710940"/>
+            <wp:effectExtent l="0" t="0" r="1905" b="3810"/>
             <wp:wrapThrough wrapText="bothSides">
               <wp:wrapPolygon edited="0">
                 <wp:start x="0" y="0"/>
-                <wp:lineTo x="0" y="21483"/>
-                <wp:lineTo x="21551" y="21483"/>
+                <wp:lineTo x="0" y="21511"/>
+                <wp:lineTo x="21551" y="21511"/>
                 <wp:lineTo x="21551" y="0"/>
                 <wp:lineTo x="0" y="0"/>
               </wp:wrapPolygon>
@@ -467,7 +53,7 @@
                   <pic:spPr bwMode="auto">
                     <a:xfrm>
                       <a:off x="0" y="0"/>
-                      <a:ext cx="7522845" cy="3754120"/>
+                      <a:ext cx="7522845" cy="3710940"/>
                     </a:xfrm>
                     <a:prstGeom prst="rect">
                       <a:avLst/>
@@ -498,22 +84,190 @@
           <w:noProof/>
         </w:rPr>
         <w:drawing>
-          <wp:anchor distT="0" distB="0" distL="114300" distR="114300" simplePos="0" relativeHeight="251684864" behindDoc="1" locked="0" layoutInCell="1" allowOverlap="1" wp14:anchorId="19F60141" wp14:editId="3B231B5A">
+          <wp:anchor distT="0" distB="0" distL="114300" distR="114300" simplePos="0" relativeHeight="251685888" behindDoc="1" locked="0" layoutInCell="1" allowOverlap="1" wp14:anchorId="1F11A6FA" wp14:editId="5187C4F0">
+            <wp:simplePos x="0" y="0"/>
+            <wp:positionH relativeFrom="column">
+              <wp:posOffset>129540</wp:posOffset>
+            </wp:positionH>
+            <wp:positionV relativeFrom="paragraph">
+              <wp:posOffset>7620</wp:posOffset>
+            </wp:positionV>
+            <wp:extent cx="5731510" cy="737870"/>
+            <wp:effectExtent l="0" t="0" r="0" b="0"/>
+            <wp:wrapTight wrapText="bothSides">
+              <wp:wrapPolygon edited="0">
+                <wp:start x="4092" y="1115"/>
+                <wp:lineTo x="215" y="2788"/>
+                <wp:lineTo x="144" y="6134"/>
+                <wp:lineTo x="574" y="11153"/>
+                <wp:lineTo x="359" y="15057"/>
+                <wp:lineTo x="574" y="15614"/>
+                <wp:lineTo x="15723" y="20076"/>
+                <wp:lineTo x="16369" y="20076"/>
+                <wp:lineTo x="19169" y="18960"/>
+                <wp:lineTo x="21394" y="15614"/>
+                <wp:lineTo x="21322" y="6134"/>
+                <wp:lineTo x="17158" y="2788"/>
+                <wp:lineTo x="9046" y="1115"/>
+                <wp:lineTo x="4092" y="1115"/>
+              </wp:wrapPolygon>
+            </wp:wrapTight>
+            <wp:docPr id="4" name="Picture 4"/>
+            <wp:cNvGraphicFramePr>
+              <a:graphicFrameLocks xmlns:a="http://schemas.openxmlformats.org/drawingml/2006/main" noChangeAspect="1"/>
+            </wp:cNvGraphicFramePr>
+            <a:graphic xmlns:a="http://schemas.openxmlformats.org/drawingml/2006/main">
+              <a:graphicData uri="http://schemas.openxmlformats.org/drawingml/2006/picture">
+                <pic:pic xmlns:pic="http://schemas.openxmlformats.org/drawingml/2006/picture">
+                  <pic:nvPicPr>
+                    <pic:cNvPr id="0" name="Picture 1"/>
+                    <pic:cNvPicPr>
+                      <a:picLocks noChangeAspect="1" noChangeArrowheads="1"/>
+                    </pic:cNvPicPr>
+                  </pic:nvPicPr>
+                  <pic:blipFill>
+                    <a:blip r:embed="rId8">
+                      <a:extLst>
+                        <a:ext uri="{28A0092B-C50C-407E-A947-70E740481C1C}">
+                          <a14:useLocalDpi xmlns:a14="http://schemas.microsoft.com/office/drawing/2010/main" val="0"/>
+                        </a:ext>
+                      </a:extLst>
+                    </a:blip>
+                    <a:srcRect/>
+                    <a:stretch>
+                      <a:fillRect/>
+                    </a:stretch>
+                  </pic:blipFill>
+                  <pic:spPr bwMode="auto">
+                    <a:xfrm>
+                      <a:off x="0" y="0"/>
+                      <a:ext cx="5731510" cy="737870"/>
+                    </a:xfrm>
+                    <a:prstGeom prst="rect">
+                      <a:avLst/>
+                    </a:prstGeom>
+                    <a:noFill/>
+                    <a:ln>
+                      <a:noFill/>
+                    </a:ln>
+                  </pic:spPr>
+                </pic:pic>
+              </a:graphicData>
+            </a:graphic>
+            <wp14:sizeRelH relativeFrom="page">
+              <wp14:pctWidth>0</wp14:pctWidth>
+            </wp14:sizeRelH>
+            <wp14:sizeRelV relativeFrom="page">
+              <wp14:pctHeight>0</wp14:pctHeight>
+            </wp14:sizeRelV>
+          </wp:anchor>
+        </w:drawing>
+      </w:r>
+    </w:p>
+    <w:p>
+      <w:r>
+        <w:rPr>
+          <w:noProof/>
+        </w:rPr>
+        <w:drawing>
+          <wp:anchor distT="0" distB="0" distL="114300" distR="114300" simplePos="0" relativeHeight="251687936" behindDoc="1" locked="0" layoutInCell="1" allowOverlap="1" wp14:anchorId="23AD72C4" wp14:editId="5D09CEAC">
             <wp:simplePos x="0" y="0"/>
             <wp:positionH relativeFrom="page">
-              <wp:align>right</wp:align>
+              <wp:posOffset>143510</wp:posOffset>
             </wp:positionH>
             <wp:positionV relativeFrom="paragraph">
-              <wp:posOffset>3757930</wp:posOffset>
+              <wp:posOffset>4370282</wp:posOffset>
             </wp:positionV>
-            <wp:extent cx="4169410" cy="3383280"/>
-            <wp:effectExtent l="0" t="0" r="2540" b="7620"/>
+            <wp:extent cx="2988310" cy="592455"/>
+            <wp:effectExtent l="0" t="0" r="2540" b="0"/>
+            <wp:wrapTight wrapText="bothSides">
+              <wp:wrapPolygon edited="0">
+                <wp:start x="16661" y="695"/>
+                <wp:lineTo x="1652" y="2084"/>
+                <wp:lineTo x="138" y="2778"/>
+                <wp:lineTo x="138" y="13891"/>
+                <wp:lineTo x="1652" y="18752"/>
+                <wp:lineTo x="1790" y="20141"/>
+                <wp:lineTo x="18864" y="20141"/>
+                <wp:lineTo x="21343" y="14585"/>
+                <wp:lineTo x="21481" y="8334"/>
+                <wp:lineTo x="20379" y="4862"/>
+                <wp:lineTo x="17625" y="695"/>
+                <wp:lineTo x="16661" y="695"/>
+              </wp:wrapPolygon>
+            </wp:wrapTight>
+            <wp:docPr id="6" name="Picture 6"/>
+            <wp:cNvGraphicFramePr>
+              <a:graphicFrameLocks xmlns:a="http://schemas.openxmlformats.org/drawingml/2006/main" noChangeAspect="1"/>
+            </wp:cNvGraphicFramePr>
+            <a:graphic xmlns:a="http://schemas.openxmlformats.org/drawingml/2006/main">
+              <a:graphicData uri="http://schemas.openxmlformats.org/drawingml/2006/picture">
+                <pic:pic xmlns:pic="http://schemas.openxmlformats.org/drawingml/2006/picture">
+                  <pic:nvPicPr>
+                    <pic:cNvPr id="0" name="Picture 5"/>
+                    <pic:cNvPicPr>
+                      <a:picLocks noChangeAspect="1" noChangeArrowheads="1"/>
+                    </pic:cNvPicPr>
+                  </pic:nvPicPr>
+                  <pic:blipFill>
+                    <a:blip r:embed="rId9">
+                      <a:extLst>
+                        <a:ext uri="{28A0092B-C50C-407E-A947-70E740481C1C}">
+                          <a14:useLocalDpi xmlns:a14="http://schemas.microsoft.com/office/drawing/2010/main" val="0"/>
+                        </a:ext>
+                      </a:extLst>
+                    </a:blip>
+                    <a:srcRect/>
+                    <a:stretch>
+                      <a:fillRect/>
+                    </a:stretch>
+                  </pic:blipFill>
+                  <pic:spPr bwMode="auto">
+                    <a:xfrm>
+                      <a:off x="0" y="0"/>
+                      <a:ext cx="2988310" cy="592455"/>
+                    </a:xfrm>
+                    <a:prstGeom prst="rect">
+                      <a:avLst/>
+                    </a:prstGeom>
+                    <a:noFill/>
+                    <a:ln>
+                      <a:noFill/>
+                    </a:ln>
+                  </pic:spPr>
+                </pic:pic>
+              </a:graphicData>
+            </a:graphic>
+            <wp14:sizeRelH relativeFrom="page">
+              <wp14:pctWidth>0</wp14:pctWidth>
+            </wp14:sizeRelH>
+            <wp14:sizeRelV relativeFrom="page">
+              <wp14:pctHeight>0</wp14:pctHeight>
+            </wp14:sizeRelV>
+          </wp:anchor>
+        </w:drawing>
+      </w:r>
+      <w:r>
+        <w:rPr>
+          <w:noProof/>
+        </w:rPr>
+        <w:drawing>
+          <wp:anchor distT="0" distB="0" distL="114300" distR="114300" simplePos="0" relativeHeight="251684864" behindDoc="1" locked="0" layoutInCell="1" allowOverlap="1" wp14:anchorId="19F60141" wp14:editId="139BF4FE">
+            <wp:simplePos x="0" y="0"/>
+            <wp:positionH relativeFrom="page">
+              <wp:posOffset>4170891</wp:posOffset>
+            </wp:positionH>
+            <wp:positionV relativeFrom="paragraph">
+              <wp:posOffset>4270375</wp:posOffset>
+            </wp:positionV>
+            <wp:extent cx="3220085" cy="2613660"/>
+            <wp:effectExtent l="0" t="0" r="0" b="0"/>
             <wp:wrapTight wrapText="bothSides">
               <wp:wrapPolygon edited="0">
                 <wp:start x="0" y="0"/>
-                <wp:lineTo x="0" y="21527"/>
-                <wp:lineTo x="21514" y="21527"/>
-                <wp:lineTo x="21514" y="0"/>
+                <wp:lineTo x="0" y="21411"/>
+                <wp:lineTo x="21468" y="21411"/>
+                <wp:lineTo x="21468" y="0"/>
                 <wp:lineTo x="0" y="0"/>
               </wp:wrapPolygon>
             </wp:wrapTight>
@@ -529,7 +283,7 @@
                     <pic:cNvPicPr/>
                   </pic:nvPicPr>
                   <pic:blipFill>
-                    <a:blip r:embed="rId8">
+                    <a:blip r:embed="rId10">
                       <a:extLst>
                         <a:ext uri="{28A0092B-C50C-407E-A947-70E740481C1C}">
                           <a14:useLocalDpi xmlns:a14="http://schemas.microsoft.com/office/drawing/2010/main" val="0"/>
@@ -543,7 +297,7 @@
                   <pic:spPr>
                     <a:xfrm>
                       <a:off x="0" y="0"/>
-                      <a:ext cx="4169410" cy="3383280"/>
+                      <a:ext cx="3220085" cy="2613660"/>
                     </a:xfrm>
                     <a:prstGeom prst="rect">
                       <a:avLst/>
@@ -563,16 +317,6 @@
       </w:r>
     </w:p>
     <w:p/>
-    <w:p/>
-    <w:p/>
-    <w:p/>
-    <w:p/>
-    <w:p/>
-    <w:p/>
-    <w:p/>
-    <w:p/>
-    <w:p/>
-    <w:p/>
     <w:p>
       <w:r>
         <w:rPr>
@@ -581,18 +325,18 @@
         <mc:AlternateContent>
           <mc:Choice Requires="wps">
             <w:drawing>
-              <wp:anchor distT="0" distB="0" distL="114300" distR="114300" simplePos="0" relativeHeight="251681792" behindDoc="0" locked="0" layoutInCell="1" allowOverlap="1" wp14:anchorId="4430920C" wp14:editId="15B00795">
+              <wp:anchor distT="0" distB="0" distL="114300" distR="114300" simplePos="0" relativeHeight="251683840" behindDoc="0" locked="0" layoutInCell="1" allowOverlap="1" wp14:anchorId="41BFA896" wp14:editId="0C118487">
                 <wp:simplePos x="0" y="0"/>
                 <wp:positionH relativeFrom="page">
-                  <wp:align>right</wp:align>
+                  <wp:posOffset>50800</wp:posOffset>
                 </wp:positionH>
                 <wp:positionV relativeFrom="paragraph">
-                  <wp:posOffset>113030</wp:posOffset>
+                  <wp:posOffset>222462</wp:posOffset>
                 </wp:positionV>
-                <wp:extent cx="3977640" cy="3360420"/>
-                <wp:effectExtent l="0" t="0" r="3810" b="0"/>
+                <wp:extent cx="3436620" cy="4910666"/>
+                <wp:effectExtent l="0" t="0" r="0" b="4445"/>
                 <wp:wrapNone/>
-                <wp:docPr id="12" name="Text Box 12"/>
+                <wp:docPr id="3" name="Text Box 3"/>
                 <wp:cNvGraphicFramePr/>
                 <a:graphic xmlns:a="http://schemas.openxmlformats.org/drawingml/2006/main">
                   <a:graphicData uri="http://schemas.microsoft.com/office/word/2010/wordprocessingShape">
@@ -601,7 +345,7 @@
                       <wps:spPr>
                         <a:xfrm>
                           <a:off x="0" y="0"/>
-                          <a:ext cx="3977640" cy="3360420"/>
+                          <a:ext cx="3436620" cy="4910666"/>
                         </a:xfrm>
                         <a:prstGeom prst="rect">
                           <a:avLst/>
@@ -617,92 +361,179 @@
                         <w:txbxContent>
                           <w:p>
                             <w:r>
-                              <w:t>Why this is a good idea?</w:t>
+                              <w:t>A</w:t>
+                            </w:r>
+                            <w:r>
+                              <w:t xml:space="preserve"> diagram of our system in practice</w:t>
+                            </w:r>
+                            <w:r>
+                              <w:t xml:space="preserve"> is shown on the right, which highlights its simplicity</w:t>
+                            </w:r>
+                            <w:r>
+                              <w:t>. Users</w:t>
+                            </w:r>
+                            <w:r>
+                              <w:t xml:space="preserve"> download and </w:t>
+                            </w:r>
+                            <w:r>
+                              <w:t xml:space="preserve">register with the app which </w:t>
+                            </w:r>
+                            <w:r>
+                              <w:t>can be found</w:t>
+                            </w:r>
+                            <w:r>
+                              <w:t xml:space="preserve"> on the Google Play Store and Apple’s App Store. Once registered</w:t>
+                            </w:r>
+                            <w:r>
+                              <w:t>,</w:t>
+                            </w:r>
+                            <w:r>
+                              <w:t xml:space="preserve"> the users are given a unique ID.</w:t>
+                            </w:r>
+                            <w:r>
+                              <w:t xml:space="preserve"> This user ID changes quite often to ensure that there is privacy protection for the user.</w:t>
+                            </w:r>
+                            <w:r>
+                              <w:t xml:space="preserve"> </w:t>
+                            </w:r>
+                            <w:r>
+                              <w:t>Whenever the user encounters another person within the Bluetooth’s range over</w:t>
+                            </w:r>
+                            <w:r>
+                              <w:t xml:space="preserve"> a </w:t>
+                            </w:r>
+                            <w:r>
+                              <w:t>threshold period</w:t>
+                            </w:r>
+                            <w:r>
+                              <w:t>, th</w:t>
+                            </w:r>
+                            <w:r>
+                              <w:t>e interaction</w:t>
+                            </w:r>
+                            <w:r>
+                              <w:t xml:space="preserve"> </w:t>
+                            </w:r>
+                            <w:r>
+                              <w:t xml:space="preserve">and relevant information </w:t>
+                            </w:r>
+                            <w:r>
+                              <w:t>is documented</w:t>
+                            </w:r>
+                            <w:r>
+                              <w:t xml:space="preserve"> on the user’s phone</w:t>
+                            </w:r>
+                            <w:r>
+                              <w:t>.</w:t>
+                            </w:r>
+                            <w:r>
+                              <w:t xml:space="preserve"> These phones store the interaction data and data is stored to the cloud as a backup if anything goes wrong.</w:t>
                             </w:r>
                           </w:p>
                           <w:p>
                             <w:r>
-                              <w:t>Minimise</w:t>
-                            </w:r>
-                            <w:r>
-                              <w:t>s</w:t>
-                            </w:r>
-                            <w:r>
-                              <w:t xml:space="preserve"> server-side data</w:t>
-                            </w:r>
-                            <w:r>
-                              <w:t xml:space="preserve"> – we only store</w:t>
-                            </w:r>
-                            <w:r>
-                              <w:t xml:space="preserve"> the unique ID and status o</w:t>
-                            </w:r>
-                            <w:r>
-                              <w:t>f</w:t>
-                            </w:r>
-                            <w:r>
-                              <w:t xml:space="preserve"> users. </w:t>
+                              <w:t xml:space="preserve">Users </w:t>
+                            </w:r>
+                            <w:r>
+                              <w:t>may self-</w:t>
+                            </w:r>
+                            <w:r>
+                              <w:t xml:space="preserve">report </w:t>
+                            </w:r>
+                            <w:r>
+                              <w:t xml:space="preserve">suspected </w:t>
+                            </w:r>
+                            <w:r>
+                              <w:t xml:space="preserve">contractions of </w:t>
+                            </w:r>
+                            <w:r>
+                              <w:t xml:space="preserve">COVID-19. </w:t>
+                            </w:r>
+                            <w:r>
+                              <w:t>The app</w:t>
+                            </w:r>
+                            <w:r>
+                              <w:t xml:space="preserve"> then direct</w:t>
+                            </w:r>
+                            <w:r>
+                              <w:t>s them</w:t>
+                            </w:r>
+                            <w:r>
+                              <w:t xml:space="preserve"> to take a medical test which is booked through the track and trace system</w:t>
+                            </w:r>
+                            <w:r>
+                              <w:t>, with options</w:t>
+                            </w:r>
+                            <w:r>
+                              <w:t xml:space="preserve"> ranging from hospitals, drive through clinics, mail order testing services and doctor’s surgeries. Once the test has been taken</w:t>
+                            </w:r>
+                            <w:r>
+                              <w:t>,</w:t>
+                            </w:r>
+                            <w:r>
+                              <w:t xml:space="preserve"> </w:t>
+                            </w:r>
+                            <w:r>
+                              <w:t>the</w:t>
+                            </w:r>
+                            <w:r>
+                              <w:t xml:space="preserve"> users are immediately alerted of the results as soon as NHS staff </w:t>
+                            </w:r>
+                            <w:r>
+                              <w:t>update</w:t>
+                            </w:r>
+                            <w:r>
+                              <w:t xml:space="preserve"> </w:t>
+                            </w:r>
+                            <w:r>
+                              <w:t xml:space="preserve">the system with </w:t>
+                            </w:r>
+                            <w:r>
+                              <w:t xml:space="preserve">the test results. </w:t>
                             </w:r>
                           </w:p>
                           <w:p>
                             <w:r>
-                              <w:t>Reduces load on the system</w:t>
-                            </w:r>
-                            <w:r>
-                              <w:t xml:space="preserve"> – i</w:t>
-                            </w:r>
-                            <w:r>
-                              <w:t>nteraction</w:t>
-                            </w:r>
-                            <w:r>
-                              <w:t>s</w:t>
-                            </w:r>
-                            <w:r>
-                              <w:t xml:space="preserve"> are only stored and sent on a positive result.</w:t>
-                            </w:r>
-                          </w:p>
-                          <w:p>
-                            <w:r>
-                              <w:t xml:space="preserve">Ease of updates - </w:t>
-                            </w:r>
-                            <w:r>
-                              <w:t>Medical professionals</w:t>
+                              <w:t>If a user is found to have contracted COVID-19, the</w:t>
+                            </w:r>
+                            <w:r>
+                              <w:t>ir interaction</w:t>
+                            </w:r>
+                            <w:r>
+                              <w:t xml:space="preserve"> data</w:t>
                             </w:r>
                             <w:r>
                               <w:t xml:space="preserve"> </w:t>
                             </w:r>
                             <w:r>
-                              <w:t>only need to change the status</w:t>
-                            </w:r>
-                            <w:r>
-                              <w:t xml:space="preserve"> following test results</w:t>
-                            </w:r>
-                            <w:r>
-                              <w:t>.</w:t>
-                            </w:r>
-                          </w:p>
-                          <w:p>
-                            <w:r>
-                              <w:t xml:space="preserve">Autonomous - </w:t>
-                            </w:r>
-                            <w:r>
-                              <w:t>Any interaction involving an infected user is updated by the system and</w:t>
-                            </w:r>
-                            <w:r>
-                              <w:t xml:space="preserve"> does not</w:t>
-                            </w:r>
-                            <w:r>
-                              <w:t xml:space="preserve"> require human </w:t>
-                            </w:r>
-                            <w:r>
-                              <w:t>interaction</w:t>
-                            </w:r>
-                            <w:r>
-                              <w:t>.</w:t>
-                            </w:r>
-                          </w:p>
-                          <w:p>
-                            <w:r>
-                              <w:t>Minimises workload of users and most of the flow is done by the system.</w:t>
+                              <w:t xml:space="preserve">is sent to the </w:t>
+                            </w:r>
+                            <w:r>
+                              <w:t>track and trace system</w:t>
+                            </w:r>
+                            <w:r>
+                              <w:t xml:space="preserve"> which </w:t>
+                            </w:r>
+                            <w:r>
+                              <w:t>updat</w:t>
+                            </w:r>
+                            <w:r>
+                              <w:t>es</w:t>
+                            </w:r>
+                            <w:r>
+                              <w:t xml:space="preserve"> </w:t>
+                            </w:r>
+                            <w:r>
+                              <w:t>all</w:t>
+                            </w:r>
+                            <w:r>
+                              <w:t xml:space="preserve"> </w:t>
+                            </w:r>
+                            <w:r>
+                              <w:t>users’ statuses within a contact cone</w:t>
+                            </w:r>
+                            <w:r>
+                              <w:t xml:space="preserve">. These users are told to have a test if they have not previously done so. </w:t>
                             </w:r>
                           </w:p>
                         </w:txbxContent>
@@ -727,97 +558,188 @@
           </mc:Choice>
           <mc:Fallback>
             <w:pict>
-              <v:shape w14:anchorId="4430920C" id="Text Box 12" o:spid="_x0000_s1027" type="#_x0000_t202" style="position:absolute;margin-left:262pt;margin-top:8.9pt;width:313.2pt;height:264.6pt;z-index:251681792;visibility:visible;mso-wrap-style:square;mso-width-percent:0;mso-height-percent:0;mso-wrap-distance-left:9pt;mso-wrap-distance-top:0;mso-wrap-distance-right:9pt;mso-wrap-distance-bottom:0;mso-position-horizontal:right;mso-position-horizontal-relative:page;mso-position-vertical:absolute;mso-position-vertical-relative:text;mso-width-percent:0;mso-height-percent:0;mso-width-relative:margin;mso-height-relative:margin;v-text-anchor:top" o:gfxdata="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" fillcolor="white [3201]" stroked="f" strokeweight=".5pt">
+              <v:shapetype w14:anchorId="41BFA896" id="_x0000_t202" coordsize="21600,21600" o:spt="202" path="m,l,21600r21600,l21600,xe">
+                <v:stroke joinstyle="miter"/>
+                <v:path gradientshapeok="t" o:connecttype="rect"/>
+              </v:shapetype>
+              <v:shape id="Text Box 3" o:spid="_x0000_s1026" type="#_x0000_t202" style="position:absolute;margin-left:4pt;margin-top:17.5pt;width:270.6pt;height:386.65pt;z-index:251683840;visibility:visible;mso-wrap-style:square;mso-width-percent:0;mso-height-percent:0;mso-wrap-distance-left:9pt;mso-wrap-distance-top:0;mso-wrap-distance-right:9pt;mso-wrap-distance-bottom:0;mso-position-horizontal:absolute;mso-position-horizontal-relative:page;mso-position-vertical:absolute;mso-position-vertical-relative:text;mso-width-percent:0;mso-height-percent:0;mso-width-relative:margin;mso-height-relative:margin;v-text-anchor:top" o:gfxdata="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" fillcolor="white [3201]" stroked="f" strokeweight=".5pt">
                 <v:textbox>
                   <w:txbxContent>
                     <w:p>
                       <w:r>
-                        <w:t>Why this is a good idea?</w:t>
+                        <w:t>A</w:t>
+                      </w:r>
+                      <w:r>
+                        <w:t xml:space="preserve"> diagram of our system in practice</w:t>
+                      </w:r>
+                      <w:r>
+                        <w:t xml:space="preserve"> is shown on the right, which highlights its simplicity</w:t>
+                      </w:r>
+                      <w:r>
+                        <w:t>. Users</w:t>
+                      </w:r>
+                      <w:r>
+                        <w:t xml:space="preserve"> download and </w:t>
+                      </w:r>
+                      <w:r>
+                        <w:t xml:space="preserve">register with the app which </w:t>
+                      </w:r>
+                      <w:r>
+                        <w:t>can be found</w:t>
+                      </w:r>
+                      <w:r>
+                        <w:t xml:space="preserve"> on the Google Play Store and Apple’s App Store. Once registered</w:t>
+                      </w:r>
+                      <w:r>
+                        <w:t>,</w:t>
+                      </w:r>
+                      <w:r>
+                        <w:t xml:space="preserve"> the users are given a unique ID.</w:t>
+                      </w:r>
+                      <w:r>
+                        <w:t xml:space="preserve"> This user ID changes quite often to ensure that there is privacy protection for the user.</w:t>
+                      </w:r>
+                      <w:r>
+                        <w:t xml:space="preserve"> </w:t>
+                      </w:r>
+                      <w:r>
+                        <w:t>Whenever the user encounters another person within the Bluetooth’s range over</w:t>
+                      </w:r>
+                      <w:r>
+                        <w:t xml:space="preserve"> a </w:t>
+                      </w:r>
+                      <w:r>
+                        <w:t>threshold period</w:t>
+                      </w:r>
+                      <w:r>
+                        <w:t>, th</w:t>
+                      </w:r>
+                      <w:r>
+                        <w:t>e interaction</w:t>
+                      </w:r>
+                      <w:r>
+                        <w:t xml:space="preserve"> </w:t>
+                      </w:r>
+                      <w:r>
+                        <w:t xml:space="preserve">and relevant information </w:t>
+                      </w:r>
+                      <w:r>
+                        <w:t>is documented</w:t>
+                      </w:r>
+                      <w:r>
+                        <w:t xml:space="preserve"> on the user’s phone</w:t>
+                      </w:r>
+                      <w:r>
+                        <w:t>.</w:t>
+                      </w:r>
+                      <w:r>
+                        <w:t xml:space="preserve"> These phones store the interaction data and data is stored to the cloud as a backup if anything goes wrong.</w:t>
                       </w:r>
                     </w:p>
                     <w:p>
                       <w:r>
-                        <w:t>Minimise</w:t>
-                      </w:r>
-                      <w:r>
-                        <w:t>s</w:t>
-                      </w:r>
-                      <w:r>
-                        <w:t xml:space="preserve"> server-side data</w:t>
-                      </w:r>
-                      <w:r>
-                        <w:t xml:space="preserve"> – we only store</w:t>
-                      </w:r>
-                      <w:r>
-                        <w:t xml:space="preserve"> the unique ID and status o</w:t>
-                      </w:r>
-                      <w:r>
-                        <w:t>f</w:t>
-                      </w:r>
-                      <w:r>
-                        <w:t xml:space="preserve"> users. </w:t>
+                        <w:t xml:space="preserve">Users </w:t>
+                      </w:r>
+                      <w:r>
+                        <w:t>may self-</w:t>
+                      </w:r>
+                      <w:r>
+                        <w:t xml:space="preserve">report </w:t>
+                      </w:r>
+                      <w:r>
+                        <w:t xml:space="preserve">suspected </w:t>
+                      </w:r>
+                      <w:r>
+                        <w:t xml:space="preserve">contractions of </w:t>
+                      </w:r>
+                      <w:r>
+                        <w:t xml:space="preserve">COVID-19. </w:t>
+                      </w:r>
+                      <w:r>
+                        <w:t>The app</w:t>
+                      </w:r>
+                      <w:r>
+                        <w:t xml:space="preserve"> then direct</w:t>
+                      </w:r>
+                      <w:r>
+                        <w:t>s them</w:t>
+                      </w:r>
+                      <w:r>
+                        <w:t xml:space="preserve"> to take a medical test which is booked through the track and trace system</w:t>
+                      </w:r>
+                      <w:r>
+                        <w:t>, with options</w:t>
+                      </w:r>
+                      <w:r>
+                        <w:t xml:space="preserve"> ranging from hospitals, drive through clinics, mail order testing services and doctor’s surgeries. Once the test has been taken</w:t>
+                      </w:r>
+                      <w:r>
+                        <w:t>,</w:t>
+                      </w:r>
+                      <w:r>
+                        <w:t xml:space="preserve"> </w:t>
+                      </w:r>
+                      <w:r>
+                        <w:t>the</w:t>
+                      </w:r>
+                      <w:r>
+                        <w:t xml:space="preserve"> users are immediately alerted of the results as soon as NHS staff </w:t>
+                      </w:r>
+                      <w:r>
+                        <w:t>update</w:t>
+                      </w:r>
+                      <w:r>
+                        <w:t xml:space="preserve"> </w:t>
+                      </w:r>
+                      <w:r>
+                        <w:t xml:space="preserve">the system with </w:t>
+                      </w:r>
+                      <w:r>
+                        <w:t xml:space="preserve">the test results. </w:t>
                       </w:r>
                     </w:p>
                     <w:p>
                       <w:r>
-                        <w:t>Reduces load on the system</w:t>
-                      </w:r>
-                      <w:r>
-                        <w:t xml:space="preserve"> – i</w:t>
-                      </w:r>
-                      <w:r>
-                        <w:t>nteraction</w:t>
-                      </w:r>
-                      <w:r>
-                        <w:t>s</w:t>
-                      </w:r>
-                      <w:r>
-                        <w:t xml:space="preserve"> are only stored and sent on a positive result.</w:t>
-                      </w:r>
-                    </w:p>
-                    <w:p>
-                      <w:r>
-                        <w:t xml:space="preserve">Ease of updates - </w:t>
-                      </w:r>
-                      <w:r>
-                        <w:t>Medical professionals</w:t>
+                        <w:t>If a user is found to have contracted COVID-19, the</w:t>
+                      </w:r>
+                      <w:r>
+                        <w:t>ir interaction</w:t>
+                      </w:r>
+                      <w:r>
+                        <w:t xml:space="preserve"> data</w:t>
                       </w:r>
                       <w:r>
                         <w:t xml:space="preserve"> </w:t>
                       </w:r>
                       <w:r>
-                        <w:t>only need to change the status</w:t>
-                      </w:r>
-                      <w:r>
-                        <w:t xml:space="preserve"> following test results</w:t>
-                      </w:r>
-                      <w:r>
-                        <w:t>.</w:t>
-                      </w:r>
-                    </w:p>
-                    <w:p>
-                      <w:r>
-                        <w:t xml:space="preserve">Autonomous - </w:t>
-                      </w:r>
-                      <w:r>
-                        <w:t>Any interaction involving an infected user is updated by the system and</w:t>
-                      </w:r>
-                      <w:r>
-                        <w:t xml:space="preserve"> does not</w:t>
-                      </w:r>
-                      <w:r>
-                        <w:t xml:space="preserve"> require human </w:t>
-                      </w:r>
-                      <w:r>
-                        <w:t>interaction</w:t>
-                      </w:r>
-                      <w:r>
-                        <w:t>.</w:t>
-                      </w:r>
-                    </w:p>
-                    <w:p>
-                      <w:r>
-                        <w:t>Minimises workload of users and most of the flow is done by the system.</w:t>
+                        <w:t xml:space="preserve">is sent to the </w:t>
+                      </w:r>
+                      <w:r>
+                        <w:t>track and trace system</w:t>
+                      </w:r>
+                      <w:r>
+                        <w:t xml:space="preserve"> which </w:t>
+                      </w:r>
+                      <w:r>
+                        <w:t>updat</w:t>
+                      </w:r>
+                      <w:r>
+                        <w:t>es</w:t>
+                      </w:r>
+                      <w:r>
+                        <w:t xml:space="preserve"> </w:t>
+                      </w:r>
+                      <w:r>
+                        <w:t>all</w:t>
+                      </w:r>
+                      <w:r>
+                        <w:t xml:space="preserve"> </w:t>
+                      </w:r>
+                      <w:r>
+                        <w:t>users’ statuses within a contact cone</w:t>
+                      </w:r>
+                      <w:r>
+                        <w:t xml:space="preserve">. These users are told to have a test if they have not previously done so. </w:t>
                       </w:r>
                     </w:p>
                   </w:txbxContent>
@@ -829,6 +751,341 @@
         </mc:AlternateContent>
       </w:r>
     </w:p>
+    <w:p/>
+    <w:p/>
+    <w:p/>
+    <w:p/>
+    <w:p/>
+    <w:p/>
+    <w:p>
+      <w:r>
+        <w:rPr>
+          <w:noProof/>
+        </w:rPr>
+        <w:drawing>
+          <wp:anchor distT="0" distB="0" distL="114300" distR="114300" simplePos="0" relativeHeight="251686912" behindDoc="1" locked="0" layoutInCell="1" allowOverlap="1" wp14:anchorId="3985A3D8" wp14:editId="1DBA4820">
+            <wp:simplePos x="0" y="0"/>
+            <wp:positionH relativeFrom="page">
+              <wp:align>right</wp:align>
+            </wp:positionH>
+            <wp:positionV relativeFrom="paragraph">
+              <wp:posOffset>144780</wp:posOffset>
+            </wp:positionV>
+            <wp:extent cx="3684270" cy="422910"/>
+            <wp:effectExtent l="0" t="0" r="0" b="0"/>
+            <wp:wrapTight wrapText="bothSides">
+              <wp:wrapPolygon edited="0">
+                <wp:start x="2345" y="0"/>
+                <wp:lineTo x="0" y="973"/>
+                <wp:lineTo x="0" y="15568"/>
+                <wp:lineTo x="3351" y="20432"/>
+                <wp:lineTo x="13179" y="20432"/>
+                <wp:lineTo x="13291" y="19459"/>
+                <wp:lineTo x="21332" y="15568"/>
+                <wp:lineTo x="21444" y="973"/>
+                <wp:lineTo x="18651" y="0"/>
+                <wp:lineTo x="2345" y="0"/>
+              </wp:wrapPolygon>
+            </wp:wrapTight>
+            <wp:docPr id="5" name="Picture 5"/>
+            <wp:cNvGraphicFramePr>
+              <a:graphicFrameLocks xmlns:a="http://schemas.openxmlformats.org/drawingml/2006/main" noChangeAspect="1"/>
+            </wp:cNvGraphicFramePr>
+            <a:graphic xmlns:a="http://schemas.openxmlformats.org/drawingml/2006/main">
+              <a:graphicData uri="http://schemas.openxmlformats.org/drawingml/2006/picture">
+                <pic:pic xmlns:pic="http://schemas.openxmlformats.org/drawingml/2006/picture">
+                  <pic:nvPicPr>
+                    <pic:cNvPr id="0" name="Picture 3"/>
+                    <pic:cNvPicPr>
+                      <a:picLocks noChangeAspect="1" noChangeArrowheads="1"/>
+                    </pic:cNvPicPr>
+                  </pic:nvPicPr>
+                  <pic:blipFill>
+                    <a:blip r:embed="rId11">
+                      <a:extLst>
+                        <a:ext uri="{28A0092B-C50C-407E-A947-70E740481C1C}">
+                          <a14:useLocalDpi xmlns:a14="http://schemas.microsoft.com/office/drawing/2010/main" val="0"/>
+                        </a:ext>
+                      </a:extLst>
+                    </a:blip>
+                    <a:srcRect/>
+                    <a:stretch>
+                      <a:fillRect/>
+                    </a:stretch>
+                  </pic:blipFill>
+                  <pic:spPr bwMode="auto">
+                    <a:xfrm>
+                      <a:off x="0" y="0"/>
+                      <a:ext cx="3684270" cy="422910"/>
+                    </a:xfrm>
+                    <a:prstGeom prst="rect">
+                      <a:avLst/>
+                    </a:prstGeom>
+                    <a:noFill/>
+                    <a:ln>
+                      <a:noFill/>
+                    </a:ln>
+                  </pic:spPr>
+                </pic:pic>
+              </a:graphicData>
+            </a:graphic>
+            <wp14:sizeRelH relativeFrom="page">
+              <wp14:pctWidth>0</wp14:pctWidth>
+            </wp14:sizeRelH>
+            <wp14:sizeRelV relativeFrom="page">
+              <wp14:pctHeight>0</wp14:pctHeight>
+            </wp14:sizeRelV>
+          </wp:anchor>
+        </w:drawing>
+      </w:r>
+    </w:p>
+    <w:p>
+      <w:r>
+        <w:rPr>
+          <w:noProof/>
+        </w:rPr>
+        <mc:AlternateContent>
+          <mc:Choice Requires="wps">
+            <w:drawing>
+              <wp:anchor distT="0" distB="0" distL="114300" distR="114300" simplePos="0" relativeHeight="251681792" behindDoc="0" locked="0" layoutInCell="1" allowOverlap="1" wp14:anchorId="4430920C" wp14:editId="38A286AD">
+                <wp:simplePos x="0" y="0"/>
+                <wp:positionH relativeFrom="page">
+                  <wp:align>right</wp:align>
+                </wp:positionH>
+                <wp:positionV relativeFrom="paragraph">
+                  <wp:posOffset>197274</wp:posOffset>
+                </wp:positionV>
+                <wp:extent cx="3672840" cy="2937933"/>
+                <wp:effectExtent l="0" t="0" r="3810" b="0"/>
+                <wp:wrapNone/>
+                <wp:docPr id="12" name="Text Box 12"/>
+                <wp:cNvGraphicFramePr/>
+                <a:graphic xmlns:a="http://schemas.openxmlformats.org/drawingml/2006/main">
+                  <a:graphicData uri="http://schemas.microsoft.com/office/word/2010/wordprocessingShape">
+                    <wps:wsp>
+                      <wps:cNvSpPr txBox="1"/>
+                      <wps:spPr>
+                        <a:xfrm>
+                          <a:off x="0" y="0"/>
+                          <a:ext cx="3672840" cy="2937933"/>
+                        </a:xfrm>
+                        <a:prstGeom prst="rect">
+                          <a:avLst/>
+                        </a:prstGeom>
+                        <a:solidFill>
+                          <a:schemeClr val="lt1"/>
+                        </a:solidFill>
+                        <a:ln w="6350">
+                          <a:noFill/>
+                        </a:ln>
+                      </wps:spPr>
+                      <wps:txbx>
+                        <w:txbxContent>
+                          <w:p>
+                            <w:r>
+                              <w:t>Minimise</w:t>
+                            </w:r>
+                            <w:r>
+                              <w:t>s</w:t>
+                            </w:r>
+                            <w:r>
+                              <w:t xml:space="preserve"> server-side data</w:t>
+                            </w:r>
+                            <w:r>
+                              <w:t xml:space="preserve"> – we only store</w:t>
+                            </w:r>
+                            <w:r>
+                              <w:t xml:space="preserve"> the unique ID and status o</w:t>
+                            </w:r>
+                            <w:r>
+                              <w:t>f</w:t>
+                            </w:r>
+                            <w:r>
+                              <w:t xml:space="preserve"> users. </w:t>
+                            </w:r>
+                          </w:p>
+                          <w:p>
+                            <w:r>
+                              <w:t>Reduces load on the system</w:t>
+                            </w:r>
+                            <w:r>
+                              <w:t xml:space="preserve"> – i</w:t>
+                            </w:r>
+                            <w:r>
+                              <w:t>nteraction</w:t>
+                            </w:r>
+                            <w:r>
+                              <w:t>s</w:t>
+                            </w:r>
+                            <w:r>
+                              <w:t xml:space="preserve"> are only stored and sent on a positive result.</w:t>
+                            </w:r>
+                          </w:p>
+                          <w:p>
+                            <w:r>
+                              <w:t xml:space="preserve">Ease of updates - </w:t>
+                            </w:r>
+                            <w:r>
+                              <w:t>Medical professionals</w:t>
+                            </w:r>
+                            <w:r>
+                              <w:t xml:space="preserve"> </w:t>
+                            </w:r>
+                            <w:r>
+                              <w:t>only need to change the status</w:t>
+                            </w:r>
+                            <w:r>
+                              <w:t xml:space="preserve"> following test results</w:t>
+                            </w:r>
+                            <w:r>
+                              <w:t xml:space="preserve"> with integrated software in the batch testing software which automatically updates the users’ statuses.</w:t>
+                            </w:r>
+                          </w:p>
+                          <w:p>
+                            <w:r>
+                              <w:t xml:space="preserve">Autonomous - </w:t>
+                            </w:r>
+                            <w:r>
+                              <w:t>Any interaction involving an infected user is updated by the system and</w:t>
+                            </w:r>
+                            <w:r>
+                              <w:t xml:space="preserve"> does not</w:t>
+                            </w:r>
+                            <w:r>
+                              <w:t xml:space="preserve"> require human </w:t>
+                            </w:r>
+                            <w:r>
+                              <w:t>interaction</w:t>
+                            </w:r>
+                            <w:r>
+                              <w:t>.</w:t>
+                            </w:r>
+                          </w:p>
+                          <w:p>
+                            <w:r>
+                              <w:t>Minimises workload of users and most of the flow is done by the system.</w:t>
+                            </w:r>
+                          </w:p>
+                        </w:txbxContent>
+                      </wps:txbx>
+                      <wps:bodyPr rot="0" spcFirstLastPara="0" vertOverflow="overflow" horzOverflow="overflow" vert="horz" wrap="square" lIns="91440" tIns="45720" rIns="91440" bIns="45720" numCol="1" spcCol="0" rtlCol="0" fromWordArt="0" anchor="t" anchorCtr="0" forceAA="0" compatLnSpc="1">
+                        <a:prstTxWarp prst="textNoShape">
+                          <a:avLst/>
+                        </a:prstTxWarp>
+                        <a:noAutofit/>
+                      </wps:bodyPr>
+                    </wps:wsp>
+                  </a:graphicData>
+                </a:graphic>
+                <wp14:sizeRelH relativeFrom="margin">
+                  <wp14:pctWidth>0</wp14:pctWidth>
+                </wp14:sizeRelH>
+                <wp14:sizeRelV relativeFrom="margin">
+                  <wp14:pctHeight>0</wp14:pctHeight>
+                </wp14:sizeRelV>
+              </wp:anchor>
+            </w:drawing>
+          </mc:Choice>
+          <mc:Fallback>
+            <w:pict>
+              <v:shape w14:anchorId="4430920C" id="Text Box 12" o:spid="_x0000_s1027" type="#_x0000_t202" style="position:absolute;margin-left:238pt;margin-top:15.55pt;width:289.2pt;height:231.35pt;z-index:251681792;visibility:visible;mso-wrap-style:square;mso-width-percent:0;mso-height-percent:0;mso-wrap-distance-left:9pt;mso-wrap-distance-top:0;mso-wrap-distance-right:9pt;mso-wrap-distance-bottom:0;mso-position-horizontal:right;mso-position-horizontal-relative:page;mso-position-vertical:absolute;mso-position-vertical-relative:text;mso-width-percent:0;mso-height-percent:0;mso-width-relative:margin;mso-height-relative:margin;v-text-anchor:top" o:gfxdata="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" fillcolor="white [3201]" stroked="f" strokeweight=".5pt">
+                <v:textbox>
+                  <w:txbxContent>
+                    <w:p>
+                      <w:r>
+                        <w:t>Minimise</w:t>
+                      </w:r>
+                      <w:r>
+                        <w:t>s</w:t>
+                      </w:r>
+                      <w:r>
+                        <w:t xml:space="preserve"> server-side data</w:t>
+                      </w:r>
+                      <w:r>
+                        <w:t xml:space="preserve"> – we only store</w:t>
+                      </w:r>
+                      <w:r>
+                        <w:t xml:space="preserve"> the unique ID and status o</w:t>
+                      </w:r>
+                      <w:r>
+                        <w:t>f</w:t>
+                      </w:r>
+                      <w:r>
+                        <w:t xml:space="preserve"> users. </w:t>
+                      </w:r>
+                    </w:p>
+                    <w:p>
+                      <w:r>
+                        <w:t>Reduces load on the system</w:t>
+                      </w:r>
+                      <w:r>
+                        <w:t xml:space="preserve"> – i</w:t>
+                      </w:r>
+                      <w:r>
+                        <w:t>nteraction</w:t>
+                      </w:r>
+                      <w:r>
+                        <w:t>s</w:t>
+                      </w:r>
+                      <w:r>
+                        <w:t xml:space="preserve"> are only stored and sent on a positive result.</w:t>
+                      </w:r>
+                    </w:p>
+                    <w:p>
+                      <w:r>
+                        <w:t xml:space="preserve">Ease of updates - </w:t>
+                      </w:r>
+                      <w:r>
+                        <w:t>Medical professionals</w:t>
+                      </w:r>
+                      <w:r>
+                        <w:t xml:space="preserve"> </w:t>
+                      </w:r>
+                      <w:r>
+                        <w:t>only need to change the status</w:t>
+                      </w:r>
+                      <w:r>
+                        <w:t xml:space="preserve"> following test results</w:t>
+                      </w:r>
+                      <w:r>
+                        <w:t xml:space="preserve"> with integrated software in the batch testing software which automatically updates the users’ statuses.</w:t>
+                      </w:r>
+                    </w:p>
+                    <w:p>
+                      <w:r>
+                        <w:t xml:space="preserve">Autonomous - </w:t>
+                      </w:r>
+                      <w:r>
+                        <w:t>Any interaction involving an infected user is updated by the system and</w:t>
+                      </w:r>
+                      <w:r>
+                        <w:t xml:space="preserve"> does not</w:t>
+                      </w:r>
+                      <w:r>
+                        <w:t xml:space="preserve"> require human </w:t>
+                      </w:r>
+                      <w:r>
+                        <w:t>interaction</w:t>
+                      </w:r>
+                      <w:r>
+                        <w:t>.</w:t>
+                      </w:r>
+                    </w:p>
+                    <w:p>
+                      <w:r>
+                        <w:t>Minimises workload of users and most of the flow is done by the system.</w:t>
+                      </w:r>
+                    </w:p>
+                  </w:txbxContent>
+                </v:textbox>
+                <w10:wrap anchorx="page"/>
+              </v:shape>
+            </w:pict>
+          </mc:Fallback>
+        </mc:AlternateContent>
+      </w:r>
+    </w:p>
+    <w:p/>
     <w:sectPr>
       <w:pgSz w:w="11906" w:h="16838"/>
       <w:pgMar w:top="0" w:right="1440" w:bottom="0" w:left="1440" w:header="0" w:footer="0" w:gutter="0"/>

</xml_diff>